<commit_message>
Imagine cup aufräumarbeiten und anhang
Former-commit-id: 8d0a13d2160002896a0a40c68cd37913e8610c54
</commit_message>
<xml_diff>
--- a/doc/Bericht/06_Anhang/AnhangC.docx
+++ b/doc/Bericht/06_Anhang/AnhangC.docx
@@ -107,6 +107,18 @@
       </w:pPr>
       <w:r>
         <w:t>Mails Code Review</w:t>
+      </w:r>
+    </w:p>
+    <w:p>
+      <w:pPr>
+        <w:pStyle w:val="ListParagraph"/>
+        <w:numPr>
+          <w:ilvl w:val="0"/>
+          <w:numId w:val="5"/>
+        </w:numPr>
+      </w:pPr>
+      <w:r>
+        <w:t>Microsoft Imagine Cup Projektplan</w:t>
       </w:r>
       <w:bookmarkStart w:id="0" w:name="_GoBack"/>
       <w:bookmarkEnd w:id="0"/>
@@ -214,7 +226,7 @@
       <w:rPr>
         <w:noProof/>
       </w:rPr>
-      <w:t>13. Juni 2012</w:t>
+      <w:t>14. Juni 2012</w:t>
     </w:r>
     <w:r>
       <w:fldChar w:fldCharType="end"/>
@@ -266,16 +278,31 @@
       </w:rPr>
       <w:t xml:space="preserve"> von </w:t>
     </w:r>
-    <w:fldSimple w:instr="NUMPAGES  \* Arabic  \* MERGEFORMAT">
-      <w:r>
-        <w:rPr>
-          <w:b/>
-          <w:noProof/>
-          <w:lang w:val="de-DE"/>
-        </w:rPr>
-        <w:t>1</w:t>
-      </w:r>
-    </w:fldSimple>
+    <w:r>
+      <w:fldChar w:fldCharType="begin"/>
+    </w:r>
+    <w:r>
+      <w:instrText>NUMPAGES  \* Arabic  \* MERGEFORMAT</w:instrText>
+    </w:r>
+    <w:r>
+      <w:fldChar w:fldCharType="separate"/>
+    </w:r>
+    <w:r>
+      <w:rPr>
+        <w:b/>
+        <w:noProof/>
+        <w:lang w:val="de-DE"/>
+      </w:rPr>
+      <w:t>1</w:t>
+    </w:r>
+    <w:r>
+      <w:rPr>
+        <w:b/>
+        <w:noProof/>
+        <w:lang w:val="de-DE"/>
+      </w:rPr>
+      <w:fldChar w:fldCharType="end"/>
+    </w:r>
   </w:p>
 </w:ftr>
 </file>
@@ -4224,7 +4251,7 @@
 </file>
 
 <file path=customXml/itemProps1.xml><?xml version="1.0" encoding="utf-8"?>
-<ds:datastoreItem xmlns:ds="http://schemas.openxmlformats.org/officeDocument/2006/customXml" ds:itemID="{D983AECC-DB1E-4AA3-BBCE-6C4C31F880BA}">
+<ds:datastoreItem xmlns:ds="http://schemas.openxmlformats.org/officeDocument/2006/customXml" ds:itemID="{8DF630F3-D62B-46A6-BD3D-DCDA209E92F9}">
   <ds:schemaRefs>
     <ds:schemaRef ds:uri="http://schemas.openxmlformats.org/officeDocument/2006/bibliography"/>
   </ds:schemaRefs>

</xml_diff>